<commit_message>
cambio button buy di cart e contratti
</commit_message>
<xml_diff>
--- a/Documentazione/C01.docx
+++ b/Documentazione/C01.docx
@@ -21,23 +21,7 @@
           <w:b w:val="0"/>
           <w:bCs w:val="0"/>
         </w:rPr>
-        <w:t xml:space="preserve"> </w:t>
-      </w:r>
-      <w:r>
-        <w:rPr>
-          <w:b w:val="0"/>
-          <w:bCs w:val="0"/>
-        </w:rPr>
-        <w:t>add</w:t>
-      </w:r>
-      <w:bookmarkStart w:id="0" w:name="_GoBack"/>
-      <w:bookmarkEnd w:id="0"/>
-      <w:r>
-        <w:rPr>
-          <w:b w:val="0"/>
-          <w:bCs w:val="0"/>
-        </w:rPr>
-        <w:t>ToCart (Item: Multimedia)</w:t>
+        <w:t xml:space="preserve"> addToCart (Item: Multimedia)</w:t>
       </w:r>
     </w:p>
     <w:p>
@@ -132,18 +116,31 @@
       </w:pPr>
       <w:r>
         <w:rPr>
-          <w:b w:val="0"/>
-          <w:bCs w:val="0"/>
-        </w:rPr>
-        <w:t>Aver aggiunto una copia dell</w:t>
-      </w:r>
-      <w:r>
-        <w:rPr>
-          <w:rFonts w:hint="default"/>
-          <w:b w:val="0"/>
-          <w:bCs w:val="0"/>
-        </w:rPr>
-        <w:t>’istanza di Multimedia al Cart dell’Utente.</w:t>
+          <w:rFonts w:hint="default"/>
+          <w:b w:val="0"/>
+          <w:bCs w:val="0"/>
+        </w:rPr>
+        <w:t xml:space="preserve">È stata creata un’istanza di </w:t>
+      </w:r>
+      <w:r>
+        <w:rPr>
+          <w:rFonts w:hint="default"/>
+          <w:b w:val="0"/>
+          <w:bCs w:val="0"/>
+          <w:i/>
+          <w:iCs/>
+        </w:rPr>
+        <w:t xml:space="preserve">Multiemdia multimedia, </w:t>
+      </w:r>
+      <w:r>
+        <w:rPr>
+          <w:rFonts w:hint="default"/>
+          <w:b w:val="0"/>
+          <w:bCs w:val="0"/>
+          <w:i w:val="0"/>
+          <w:iCs w:val="0"/>
+        </w:rPr>
+        <w:t>raffigurante il contenuto che si è intenzionati ad acquistare.</w:t>
       </w:r>
     </w:p>
     <w:p>
@@ -167,8 +164,185 @@
           <w:rFonts w:hint="default"/>
           <w:b w:val="0"/>
           <w:bCs w:val="0"/>
-        </w:rPr>
-        <w:t>Aggiornamento del PartialAmount.</w:t>
+          <w:i/>
+          <w:iCs/>
+        </w:rPr>
+        <w:t>multimedia</w:t>
+      </w:r>
+      <w:r>
+        <w:rPr>
+          <w:rFonts w:hint="default"/>
+          <w:b w:val="0"/>
+          <w:bCs w:val="0"/>
+          <w:i w:val="0"/>
+          <w:iCs w:val="0"/>
+        </w:rPr>
+        <w:t xml:space="preserve"> è stato aggiunto</w:t>
+      </w:r>
+      <w:r>
+        <w:rPr>
+          <w:rFonts w:hint="default"/>
+          <w:b w:val="0"/>
+          <w:bCs w:val="0"/>
+          <w:i/>
+          <w:iCs/>
+        </w:rPr>
+        <w:t xml:space="preserve"> </w:t>
+      </w:r>
+      <w:r>
+        <w:rPr>
+          <w:rFonts w:hint="default"/>
+          <w:b w:val="0"/>
+          <w:bCs w:val="0"/>
+          <w:i w:val="0"/>
+          <w:iCs w:val="0"/>
+        </w:rPr>
+        <w:t>al carrello “</w:t>
+      </w:r>
+      <w:r>
+        <w:rPr>
+          <w:rFonts w:hint="default"/>
+          <w:b w:val="0"/>
+          <w:bCs w:val="0"/>
+          <w:i/>
+          <w:iCs/>
+        </w:rPr>
+        <w:t>Cart”</w:t>
+      </w:r>
+      <w:r>
+        <w:rPr>
+          <w:rFonts w:hint="default"/>
+          <w:b w:val="0"/>
+          <w:bCs w:val="0"/>
+          <w:i w:val="0"/>
+          <w:iCs w:val="0"/>
+        </w:rPr>
+        <w:t xml:space="preserve"> dell’utente, si è creata un’associazione.</w:t>
+      </w:r>
+    </w:p>
+    <w:p>
+      <w:pPr>
+        <w:numPr>
+          <w:ilvl w:val="0"/>
+          <w:numId w:val="1"/>
+        </w:numPr>
+        <w:tabs>
+          <w:tab w:val="left" w:pos="420"/>
+        </w:tabs>
+        <w:ind w:left="840" w:leftChars="0" w:hanging="420" w:firstLineChars="0"/>
+        <w:rPr>
+          <w:rFonts w:hint="default"/>
+          <w:b w:val="0"/>
+          <w:bCs w:val="0"/>
+        </w:rPr>
+      </w:pPr>
+      <w:bookmarkStart w:id="0" w:name="_GoBack"/>
+      <w:r>
+        <w:rPr>
+          <w:rFonts w:hint="default"/>
+          <w:b w:val="0"/>
+          <w:bCs w:val="0"/>
+          <w:i w:val="0"/>
+          <w:iCs w:val="0"/>
+        </w:rPr>
+        <w:t xml:space="preserve">Il </w:t>
+      </w:r>
+      <w:r>
+        <w:rPr>
+          <w:rFonts w:hint="default"/>
+          <w:b w:val="0"/>
+          <w:bCs w:val="0"/>
+          <w:i/>
+          <w:iCs/>
+        </w:rPr>
+        <w:t xml:space="preserve">cart </w:t>
+      </w:r>
+      <w:r>
+        <w:rPr>
+          <w:rFonts w:hint="default"/>
+          <w:b w:val="0"/>
+          <w:bCs w:val="0"/>
+          <w:i w:val="0"/>
+          <w:iCs w:val="0"/>
+        </w:rPr>
+        <w:t>è stato aggiornato con il nuovo contenuto.</w:t>
+      </w:r>
+    </w:p>
+    <w:bookmarkEnd w:id="0"/>
+    <w:p>
+      <w:pPr>
+        <w:numPr>
+          <w:ilvl w:val="0"/>
+          <w:numId w:val="1"/>
+        </w:numPr>
+        <w:tabs>
+          <w:tab w:val="left" w:pos="420"/>
+        </w:tabs>
+        <w:ind w:left="840" w:leftChars="0" w:hanging="420" w:firstLineChars="0"/>
+        <w:rPr>
+          <w:rFonts w:hint="default"/>
+          <w:b w:val="0"/>
+          <w:bCs w:val="0"/>
+          <w:lang w:val="en-US"/>
+        </w:rPr>
+      </w:pPr>
+      <w:r>
+        <w:rPr>
+          <w:rFonts w:hint="default"/>
+          <w:b w:val="0"/>
+          <w:bCs w:val="0"/>
+        </w:rPr>
+        <w:t xml:space="preserve">Il </w:t>
+      </w:r>
+      <w:r>
+        <w:rPr>
+          <w:rFonts w:hint="default"/>
+          <w:b w:val="0"/>
+          <w:bCs w:val="0"/>
+          <w:i/>
+          <w:iCs/>
+        </w:rPr>
+        <w:t xml:space="preserve">partialAmount </w:t>
+      </w:r>
+      <w:r>
+        <w:rPr>
+          <w:rFonts w:hint="default"/>
+          <w:b w:val="0"/>
+          <w:bCs w:val="0"/>
+          <w:i w:val="0"/>
+          <w:iCs w:val="0"/>
+        </w:rPr>
+        <w:t xml:space="preserve">è stato aggiornato: a </w:t>
+      </w:r>
+      <w:r>
+        <w:rPr>
+          <w:rFonts w:hint="default"/>
+          <w:b w:val="0"/>
+          <w:bCs w:val="0"/>
+          <w:i/>
+          <w:iCs/>
+        </w:rPr>
+        <w:t xml:space="preserve">partialAmount </w:t>
+      </w:r>
+      <w:r>
+        <w:rPr>
+          <w:rFonts w:hint="default"/>
+          <w:b w:val="0"/>
+          <w:bCs w:val="0"/>
+          <w:i w:val="0"/>
+          <w:iCs w:val="0"/>
+        </w:rPr>
+        <w:t xml:space="preserve">è stato aggiunto </w:t>
+      </w:r>
+      <w:r>
+        <w:rPr>
+          <w:rFonts w:hint="default"/>
+          <w:b w:val="0"/>
+          <w:bCs w:val="0"/>
+          <w:i/>
+          <w:iCs/>
+        </w:rPr>
+        <w:t>multimedia.price.</w:t>
       </w:r>
     </w:p>
     <w:sectPr>

</xml_diff>